<commit_message>
update micserv and email
</commit_message>
<xml_diff>
--- a/email send.docx
+++ b/email send.docx
@@ -221,10 +221,12 @@
             <w:r>
               <w:rPr>
                 <w:rFonts w:ascii="Times New Roman" w:hAnsi="Times New Roman" w:cs="Times New Roman"/>
-                <w:sz w:val="24"/>
-                <w:szCs w:val="24"/>
-              </w:rPr>
-              <w:t>Выбор аудитории из созданных</w:t>
+                <w:color w:val="000000"/>
+                <w:sz w:val="24"/>
+                <w:szCs w:val="24"/>
+                <w:shd w:val="clear" w:color="auto" w:fill="FFFFFF"/>
+              </w:rPr>
+              <w:t xml:space="preserve">Добавление текста рассылки формата HTML </w:t>
             </w:r>
           </w:p>
         </w:tc>
@@ -237,20 +239,18 @@
               <w:jc w:val="both"/>
               <w:rPr>
                 <w:rFonts w:ascii="Times New Roman" w:hAnsi="Times New Roman" w:cs="Times New Roman"/>
-                <w:b/>
-                <w:sz w:val="24"/>
-                <w:szCs w:val="24"/>
-              </w:rPr>
-            </w:pPr>
-            <w:r>
-              <w:rPr>
-                <w:rFonts w:ascii="Times New Roman" w:hAnsi="Times New Roman" w:cs="Times New Roman"/>
-                <w:sz w:val="24"/>
-                <w:szCs w:val="24"/>
-              </w:rPr>
-              <w:t xml:space="preserve">Выбрать аудиторию для рассылки из ранее созданных и загруженных в </w:t>
-            </w:r>
-            <w:proofErr w:type="spellStart"/>
+                <w:sz w:val="24"/>
+                <w:szCs w:val="24"/>
+              </w:rPr>
+            </w:pPr>
+            <w:r>
+              <w:rPr>
+                <w:rFonts w:ascii="Times New Roman" w:hAnsi="Times New Roman" w:cs="Times New Roman"/>
+                <w:sz w:val="24"/>
+                <w:szCs w:val="24"/>
+              </w:rPr>
+              <w:t xml:space="preserve">В окно с вводом текста для рассылки вставляется заготовленное ранее код </w:t>
+            </w:r>
             <w:r>
               <w:rPr>
                 <w:rFonts w:ascii="Times New Roman" w:hAnsi="Times New Roman" w:cs="Times New Roman"/>
@@ -258,71 +258,15 @@
                 <w:szCs w:val="24"/>
                 <w:lang w:val="en-US"/>
               </w:rPr>
-              <w:t>Espo</w:t>
-            </w:r>
-            <w:proofErr w:type="spellEnd"/>
-            <w:r>
-              <w:rPr>
-                <w:rFonts w:ascii="Times New Roman" w:hAnsi="Times New Roman" w:cs="Times New Roman"/>
-                <w:sz w:val="24"/>
-                <w:szCs w:val="24"/>
-              </w:rPr>
-              <w:t xml:space="preserve"> </w:t>
-            </w:r>
-            <w:r>
-              <w:rPr>
-                <w:rFonts w:ascii="Times New Roman" w:hAnsi="Times New Roman" w:cs="Times New Roman"/>
-                <w:i/>
-                <w:sz w:val="24"/>
-                <w:szCs w:val="24"/>
-              </w:rPr>
-              <w:t>(БП формирование сегмента)</w:t>
-            </w:r>
-            <w:r>
-              <w:rPr>
-                <w:rFonts w:ascii="Times New Roman" w:hAnsi="Times New Roman" w:cs="Times New Roman"/>
-                <w:b/>
-                <w:sz w:val="24"/>
-                <w:szCs w:val="24"/>
-              </w:rPr>
-              <w:t xml:space="preserve"> </w:t>
-            </w:r>
-            <w:r>
-              <w:rPr>
-                <w:rFonts w:ascii="Times New Roman" w:hAnsi="Times New Roman" w:cs="Times New Roman"/>
-                <w:b/>
-                <w:sz w:val="24"/>
-                <w:szCs w:val="24"/>
-              </w:rPr>
-              <w:t>Статус рассылки «на этапе формирования»</w:t>
-            </w:r>
-          </w:p>
-          <w:p>
-            <w:pPr>
-              <w:jc w:val="both"/>
-              <w:rPr>
-                <w:rFonts w:ascii="Times New Roman" w:hAnsi="Times New Roman" w:cs="Times New Roman"/>
-                <w:sz w:val="24"/>
-                <w:szCs w:val="24"/>
-              </w:rPr>
-            </w:pPr>
-            <w:r>
-              <w:rPr>
-                <w:rFonts w:ascii="Times New Roman" w:hAnsi="Times New Roman" w:cs="Times New Roman"/>
-                <w:sz w:val="24"/>
-                <w:szCs w:val="24"/>
-              </w:rPr>
-              <w:t>Если выйти из соз</w:t>
-            </w:r>
-            <w:bookmarkStart w:id="0" w:name="_GoBack"/>
-            <w:bookmarkEnd w:id="0"/>
-            <w:r>
-              <w:rPr>
-                <w:rFonts w:ascii="Times New Roman" w:hAnsi="Times New Roman" w:cs="Times New Roman"/>
-                <w:sz w:val="24"/>
-                <w:szCs w:val="24"/>
-              </w:rPr>
-              <w:t>дания, то рассылка сохраняется со статусом</w:t>
+              <w:t>HTML</w:t>
+            </w:r>
+            <w:r>
+              <w:rPr>
+                <w:rFonts w:ascii="Times New Roman" w:hAnsi="Times New Roman" w:cs="Times New Roman"/>
+                <w:sz w:val="24"/>
+                <w:szCs w:val="24"/>
+              </w:rPr>
+              <w:t xml:space="preserve"> письма содержащий фото- и видео- контент</w:t>
             </w:r>
           </w:p>
         </w:tc>
@@ -346,10 +290,12 @@
               <w:jc w:val="both"/>
               <w:rPr>
                 <w:rFonts w:ascii="Times New Roman" w:hAnsi="Times New Roman" w:cs="Times New Roman"/>
-                <w:sz w:val="24"/>
-                <w:szCs w:val="24"/>
-              </w:rPr>
-            </w:pPr>
+                <w:b/>
+                <w:sz w:val="24"/>
+                <w:szCs w:val="24"/>
+              </w:rPr>
+            </w:pPr>
+            <w:proofErr w:type="spellStart"/>
             <w:r>
               <w:rPr>
                 <w:rFonts w:ascii="Times New Roman" w:hAnsi="Times New Roman" w:cs="Times New Roman"/>
@@ -358,7 +304,18 @@
                 <w:szCs w:val="24"/>
                 <w:shd w:val="clear" w:color="auto" w:fill="FFFFFF"/>
               </w:rPr>
-              <w:t xml:space="preserve">Добавление текста рассылки формата HTML </w:t>
+              <w:t>Предпросмотр</w:t>
+            </w:r>
+            <w:proofErr w:type="spellEnd"/>
+            <w:r>
+              <w:rPr>
+                <w:rFonts w:ascii="Times New Roman" w:hAnsi="Times New Roman" w:cs="Times New Roman"/>
+                <w:color w:val="000000"/>
+                <w:sz w:val="24"/>
+                <w:szCs w:val="24"/>
+                <w:shd w:val="clear" w:color="auto" w:fill="FFFFFF"/>
+              </w:rPr>
+              <w:t xml:space="preserve"> получившегося письма</w:t>
             </w:r>
           </w:p>
         </w:tc>
@@ -381,24 +338,61 @@
                 <w:sz w:val="24"/>
                 <w:szCs w:val="24"/>
               </w:rPr>
-              <w:t xml:space="preserve">В окно с вводом текста для рассылки вставляется заготовленное ранее код </w:t>
-            </w:r>
-            <w:r>
-              <w:rPr>
-                <w:rFonts w:ascii="Times New Roman" w:hAnsi="Times New Roman" w:cs="Times New Roman"/>
-                <w:sz w:val="24"/>
-                <w:szCs w:val="24"/>
-                <w:lang w:val="en-US"/>
-              </w:rPr>
-              <w:t>HTML</w:t>
-            </w:r>
-            <w:r>
-              <w:rPr>
-                <w:rFonts w:ascii="Times New Roman" w:hAnsi="Times New Roman" w:cs="Times New Roman"/>
-                <w:sz w:val="24"/>
-                <w:szCs w:val="24"/>
-              </w:rPr>
-              <w:t xml:space="preserve"> письма содержащий фото- и видео- контент</w:t>
+              <w:t xml:space="preserve">В </w:t>
+            </w:r>
+            <w:r>
+              <w:rPr>
+                <w:rFonts w:ascii="Times New Roman" w:hAnsi="Times New Roman" w:cs="Times New Roman"/>
+                <w:sz w:val="24"/>
+                <w:szCs w:val="24"/>
+              </w:rPr>
+              <w:t>сервисе</w:t>
+            </w:r>
+            <w:r>
+              <w:rPr>
+                <w:rFonts w:ascii="Times New Roman" w:hAnsi="Times New Roman" w:cs="Times New Roman"/>
+                <w:sz w:val="24"/>
+                <w:szCs w:val="24"/>
+              </w:rPr>
+              <w:t xml:space="preserve"> формируется окно </w:t>
+            </w:r>
+            <w:proofErr w:type="spellStart"/>
+            <w:r>
+              <w:rPr>
+                <w:rFonts w:ascii="Times New Roman" w:hAnsi="Times New Roman" w:cs="Times New Roman"/>
+                <w:sz w:val="24"/>
+                <w:szCs w:val="24"/>
+              </w:rPr>
+              <w:t>предпросмотра</w:t>
+            </w:r>
+            <w:proofErr w:type="spellEnd"/>
+            <w:r>
+              <w:rPr>
+                <w:rFonts w:ascii="Times New Roman" w:hAnsi="Times New Roman" w:cs="Times New Roman"/>
+                <w:sz w:val="24"/>
+                <w:szCs w:val="24"/>
+              </w:rPr>
+              <w:t xml:space="preserve"> получившегося письма для рассылки</w:t>
+            </w:r>
+          </w:p>
+          <w:p>
+            <w:pPr>
+              <w:jc w:val="both"/>
+              <w:rPr>
+                <w:rFonts w:ascii="Times New Roman" w:hAnsi="Times New Roman" w:cs="Times New Roman"/>
+                <w:b/>
+                <w:sz w:val="24"/>
+                <w:szCs w:val="24"/>
+              </w:rPr>
+            </w:pPr>
+            <w:r>
+              <w:rPr>
+                <w:rFonts w:ascii="Times New Roman" w:hAnsi="Times New Roman" w:cs="Times New Roman"/>
+                <w:b/>
+                <w:sz w:val="24"/>
+                <w:szCs w:val="24"/>
+              </w:rPr>
+              <w:t>Статус рассылки «готова к отправке»</w:t>
             </w:r>
           </w:p>
         </w:tc>
@@ -422,23 +416,12 @@
               <w:jc w:val="both"/>
               <w:rPr>
                 <w:rFonts w:ascii="Times New Roman" w:hAnsi="Times New Roman" w:cs="Times New Roman"/>
-                <w:b/>
-                <w:sz w:val="24"/>
-                <w:szCs w:val="24"/>
-              </w:rPr>
-            </w:pPr>
-            <w:proofErr w:type="spellStart"/>
-            <w:r>
-              <w:rPr>
-                <w:rFonts w:ascii="Times New Roman" w:hAnsi="Times New Roman" w:cs="Times New Roman"/>
                 <w:color w:val="000000"/>
                 <w:sz w:val="24"/>
                 <w:szCs w:val="24"/>
                 <w:shd w:val="clear" w:color="auto" w:fill="FFFFFF"/>
               </w:rPr>
-              <w:t>Предпросмотр</w:t>
-            </w:r>
-            <w:proofErr w:type="spellEnd"/>
+            </w:pPr>
             <w:r>
               <w:rPr>
                 <w:rFonts w:ascii="Times New Roman" w:hAnsi="Times New Roman" w:cs="Times New Roman"/>
@@ -447,7 +430,7 @@
                 <w:szCs w:val="24"/>
                 <w:shd w:val="clear" w:color="auto" w:fill="FFFFFF"/>
               </w:rPr>
-              <w:t xml:space="preserve"> получившегося письма</w:t>
+              <w:t>Тестовая рассылка</w:t>
             </w:r>
           </w:p>
         </w:tc>
@@ -470,9 +453,8 @@
                 <w:sz w:val="24"/>
                 <w:szCs w:val="24"/>
               </w:rPr>
-              <w:t xml:space="preserve">В </w:t>
-            </w:r>
-            <w:proofErr w:type="spellStart"/>
+              <w:t xml:space="preserve">В сервисе есть поле для ввода </w:t>
+            </w:r>
             <w:r>
               <w:rPr>
                 <w:rFonts w:ascii="Times New Roman" w:hAnsi="Times New Roman" w:cs="Times New Roman"/>
@@ -480,54 +462,15 @@
                 <w:szCs w:val="24"/>
                 <w:lang w:val="en-US"/>
               </w:rPr>
-              <w:t>Espo</w:t>
-            </w:r>
-            <w:proofErr w:type="spellEnd"/>
-            <w:r>
-              <w:rPr>
-                <w:rFonts w:ascii="Times New Roman" w:hAnsi="Times New Roman" w:cs="Times New Roman"/>
-                <w:sz w:val="24"/>
-                <w:szCs w:val="24"/>
-              </w:rPr>
-              <w:t xml:space="preserve"> формируется окно </w:t>
-            </w:r>
-            <w:proofErr w:type="spellStart"/>
-            <w:r>
-              <w:rPr>
-                <w:rFonts w:ascii="Times New Roman" w:hAnsi="Times New Roman" w:cs="Times New Roman"/>
-                <w:sz w:val="24"/>
-                <w:szCs w:val="24"/>
-              </w:rPr>
-              <w:t>предпросмотра</w:t>
-            </w:r>
-            <w:proofErr w:type="spellEnd"/>
-            <w:r>
-              <w:rPr>
-                <w:rFonts w:ascii="Times New Roman" w:hAnsi="Times New Roman" w:cs="Times New Roman"/>
-                <w:sz w:val="24"/>
-                <w:szCs w:val="24"/>
-              </w:rPr>
-              <w:t xml:space="preserve"> получившегося письма для рассылки</w:t>
-            </w:r>
-          </w:p>
-          <w:p>
-            <w:pPr>
-              <w:jc w:val="both"/>
-              <w:rPr>
-                <w:rFonts w:ascii="Times New Roman" w:hAnsi="Times New Roman" w:cs="Times New Roman"/>
-                <w:b/>
-                <w:sz w:val="24"/>
-                <w:szCs w:val="24"/>
-              </w:rPr>
-            </w:pPr>
-            <w:r>
-              <w:rPr>
-                <w:rFonts w:ascii="Times New Roman" w:hAnsi="Times New Roman" w:cs="Times New Roman"/>
-                <w:b/>
-                <w:sz w:val="24"/>
-                <w:szCs w:val="24"/>
-              </w:rPr>
-              <w:t>Статус рассылки «готова к отправке»</w:t>
+              <w:t>email</w:t>
+            </w:r>
+            <w:r>
+              <w:rPr>
+                <w:rFonts w:ascii="Times New Roman" w:hAnsi="Times New Roman" w:cs="Times New Roman"/>
+                <w:sz w:val="24"/>
+                <w:szCs w:val="24"/>
+              </w:rPr>
+              <w:t xml:space="preserve"> адреса, куда будет направленно тестовое сообщение по заданным параметрам</w:t>
             </w:r>
           </w:p>
         </w:tc>
@@ -558,12 +501,10 @@
             <w:r>
               <w:rPr>
                 <w:rFonts w:ascii="Times New Roman" w:hAnsi="Times New Roman" w:cs="Times New Roman"/>
-                <w:color w:val="000000"/>
-                <w:sz w:val="24"/>
-                <w:szCs w:val="24"/>
-                <w:shd w:val="clear" w:color="auto" w:fill="FFFFFF"/>
-              </w:rPr>
-              <w:t>Отправка письма</w:t>
+                <w:sz w:val="24"/>
+                <w:szCs w:val="24"/>
+              </w:rPr>
+              <w:t>Выбор аудитории из созданных</w:t>
             </w:r>
           </w:p>
         </w:tc>
@@ -576,24 +517,6 @@
               <w:jc w:val="both"/>
               <w:rPr>
                 <w:rFonts w:ascii="Times New Roman" w:hAnsi="Times New Roman" w:cs="Times New Roman"/>
-                <w:sz w:val="24"/>
-                <w:szCs w:val="24"/>
-              </w:rPr>
-            </w:pPr>
-            <w:r>
-              <w:rPr>
-                <w:rFonts w:ascii="Times New Roman" w:hAnsi="Times New Roman" w:cs="Times New Roman"/>
-                <w:sz w:val="24"/>
-                <w:szCs w:val="24"/>
-              </w:rPr>
-              <w:t>Производится рассылка без участия пользователя</w:t>
-            </w:r>
-          </w:p>
-          <w:p>
-            <w:pPr>
-              <w:jc w:val="both"/>
-              <w:rPr>
-                <w:rFonts w:ascii="Times New Roman" w:hAnsi="Times New Roman" w:cs="Times New Roman"/>
                 <w:b/>
                 <w:sz w:val="24"/>
                 <w:szCs w:val="24"/>
@@ -602,114 +525,62 @@
             <w:r>
               <w:rPr>
                 <w:rFonts w:ascii="Times New Roman" w:hAnsi="Times New Roman" w:cs="Times New Roman"/>
+                <w:sz w:val="24"/>
+                <w:szCs w:val="24"/>
+              </w:rPr>
+              <w:t xml:space="preserve">Выбрать аудиторию для рассылки из ранее созданных и загруженных в </w:t>
+            </w:r>
+            <w:r>
+              <w:rPr>
+                <w:rFonts w:ascii="Times New Roman" w:hAnsi="Times New Roman" w:cs="Times New Roman"/>
+                <w:sz w:val="24"/>
+                <w:szCs w:val="24"/>
+              </w:rPr>
+              <w:t>сервисе</w:t>
+            </w:r>
+            <w:r>
+              <w:rPr>
+                <w:rFonts w:ascii="Times New Roman" w:hAnsi="Times New Roman" w:cs="Times New Roman"/>
+                <w:sz w:val="24"/>
+                <w:szCs w:val="24"/>
+              </w:rPr>
+              <w:t xml:space="preserve"> </w:t>
+            </w:r>
+            <w:r>
+              <w:rPr>
+                <w:rFonts w:ascii="Times New Roman" w:hAnsi="Times New Roman" w:cs="Times New Roman"/>
+                <w:i/>
+                <w:sz w:val="24"/>
+                <w:szCs w:val="24"/>
+              </w:rPr>
+              <w:t>(БП формирование сегмента)</w:t>
+            </w:r>
+            <w:r>
+              <w:rPr>
+                <w:rFonts w:ascii="Times New Roman" w:hAnsi="Times New Roman" w:cs="Times New Roman"/>
                 <w:b/>
                 <w:sz w:val="24"/>
                 <w:szCs w:val="24"/>
               </w:rPr>
-              <w:t>Статус рассылки «идет отправка»</w:t>
-            </w:r>
-          </w:p>
-          <w:p>
-            <w:pPr>
-              <w:jc w:val="both"/>
-              <w:rPr>
-                <w:rFonts w:ascii="Times New Roman" w:hAnsi="Times New Roman" w:cs="Times New Roman"/>
-                <w:sz w:val="24"/>
-                <w:szCs w:val="24"/>
-              </w:rPr>
-            </w:pPr>
-            <w:r>
-              <w:rPr>
-                <w:rFonts w:ascii="Times New Roman" w:hAnsi="Times New Roman" w:cs="Times New Roman"/>
-                <w:b/>
-                <w:sz w:val="24"/>
-                <w:szCs w:val="24"/>
-              </w:rPr>
-              <w:t>После завершения статус меняется на «рассылка завершена»</w:t>
-            </w:r>
-          </w:p>
-        </w:tc>
-      </w:tr>
-      <w:tr>
-        <w:tc>
-          <w:tcPr>
-            <w:tcW w:w="3397" w:type="dxa"/>
-          </w:tcPr>
-          <w:p>
-            <w:pPr>
-              <w:pStyle w:val="a3"/>
-              <w:tabs>
-                <w:tab w:val="left" w:pos="306"/>
-              </w:tabs>
-              <w:ind w:left="0"/>
-              <w:jc w:val="both"/>
-              <w:rPr>
-                <w:rFonts w:ascii="Times New Roman" w:hAnsi="Times New Roman" w:cs="Times New Roman"/>
-                <w:color w:val="000000"/>
-                <w:sz w:val="24"/>
-                <w:szCs w:val="24"/>
-                <w:shd w:val="clear" w:color="auto" w:fill="FFFFFF"/>
-              </w:rPr>
-            </w:pPr>
-            <w:r>
-              <w:rPr>
-                <w:rFonts w:ascii="Times New Roman" w:hAnsi="Times New Roman" w:cs="Times New Roman"/>
-                <w:color w:val="000000"/>
-                <w:sz w:val="24"/>
-                <w:szCs w:val="24"/>
-                <w:shd w:val="clear" w:color="auto" w:fill="FFFFFF"/>
-              </w:rPr>
-              <w:t>5.1 Остановить рассылку</w:t>
-            </w:r>
-          </w:p>
-        </w:tc>
-        <w:tc>
-          <w:tcPr>
-            <w:tcW w:w="5948" w:type="dxa"/>
-          </w:tcPr>
-          <w:p>
-            <w:pPr>
-              <w:jc w:val="both"/>
-              <w:rPr>
-                <w:rFonts w:ascii="Times New Roman" w:hAnsi="Times New Roman" w:cs="Times New Roman"/>
-                <w:sz w:val="24"/>
-                <w:szCs w:val="24"/>
-              </w:rPr>
-            </w:pPr>
-            <w:r>
-              <w:rPr>
-                <w:rFonts w:ascii="Times New Roman" w:hAnsi="Times New Roman" w:cs="Times New Roman"/>
-                <w:sz w:val="24"/>
-                <w:szCs w:val="24"/>
-              </w:rPr>
-              <w:t>Наличие кнопки «остановить рассылку»</w:t>
-            </w:r>
-          </w:p>
-          <w:p>
-            <w:pPr>
-              <w:jc w:val="both"/>
-              <w:rPr>
-                <w:rFonts w:ascii="Times New Roman" w:hAnsi="Times New Roman" w:cs="Times New Roman"/>
-                <w:sz w:val="24"/>
-                <w:szCs w:val="24"/>
-              </w:rPr>
-            </w:pPr>
-            <w:r>
-              <w:rPr>
-                <w:rFonts w:ascii="Times New Roman" w:hAnsi="Times New Roman" w:cs="Times New Roman"/>
-                <w:b/>
-                <w:sz w:val="24"/>
-                <w:szCs w:val="24"/>
-              </w:rPr>
-              <w:t>Статус меняется на «приостановлена</w:t>
-            </w:r>
-            <w:r>
-              <w:rPr>
-                <w:rFonts w:ascii="Times New Roman" w:hAnsi="Times New Roman" w:cs="Times New Roman"/>
-                <w:sz w:val="24"/>
-                <w:szCs w:val="24"/>
-              </w:rPr>
-              <w:t>»</w:t>
+              <w:t xml:space="preserve"> Статус рассылки «на этапе формирования»</w:t>
+            </w:r>
+          </w:p>
+          <w:p>
+            <w:pPr>
+              <w:jc w:val="both"/>
+              <w:rPr>
+                <w:rFonts w:ascii="Times New Roman" w:hAnsi="Times New Roman" w:cs="Times New Roman"/>
+                <w:sz w:val="24"/>
+                <w:szCs w:val="24"/>
+              </w:rPr>
+            </w:pPr>
+            <w:r>
+              <w:rPr>
+                <w:rFonts w:ascii="Times New Roman" w:hAnsi="Times New Roman" w:cs="Times New Roman"/>
+                <w:sz w:val="24"/>
+                <w:szCs w:val="24"/>
+              </w:rPr>
+              <w:t>Если выйти из создания, то рассылка сохраняется со статусом</w:t>
             </w:r>
           </w:p>
         </w:tc>
@@ -745,7 +616,7 @@
                 <w:szCs w:val="24"/>
                 <w:shd w:val="clear" w:color="auto" w:fill="FFFFFF"/>
               </w:rPr>
-              <w:t>формирование статистики</w:t>
+              <w:t>Отправка письма</w:t>
             </w:r>
           </w:p>
         </w:tc>
@@ -758,6 +629,200 @@
               <w:jc w:val="both"/>
               <w:rPr>
                 <w:rFonts w:ascii="Times New Roman" w:hAnsi="Times New Roman" w:cs="Times New Roman"/>
+                <w:sz w:val="24"/>
+                <w:szCs w:val="24"/>
+              </w:rPr>
+            </w:pPr>
+            <w:r>
+              <w:rPr>
+                <w:rFonts w:ascii="Times New Roman" w:hAnsi="Times New Roman" w:cs="Times New Roman"/>
+                <w:sz w:val="24"/>
+                <w:szCs w:val="24"/>
+              </w:rPr>
+              <w:t>Производится рассылка без участия пользователя</w:t>
+            </w:r>
+          </w:p>
+          <w:p>
+            <w:pPr>
+              <w:jc w:val="both"/>
+              <w:rPr>
+                <w:rFonts w:ascii="Times New Roman" w:hAnsi="Times New Roman" w:cs="Times New Roman"/>
+                <w:b/>
+                <w:sz w:val="24"/>
+                <w:szCs w:val="24"/>
+              </w:rPr>
+            </w:pPr>
+            <w:r>
+              <w:rPr>
+                <w:rFonts w:ascii="Times New Roman" w:hAnsi="Times New Roman" w:cs="Times New Roman"/>
+                <w:b/>
+                <w:sz w:val="24"/>
+                <w:szCs w:val="24"/>
+              </w:rPr>
+              <w:t>Статус рассылки «идет отправка»</w:t>
+            </w:r>
+          </w:p>
+          <w:p>
+            <w:pPr>
+              <w:jc w:val="both"/>
+              <w:rPr>
+                <w:rFonts w:ascii="Times New Roman" w:hAnsi="Times New Roman" w:cs="Times New Roman"/>
+                <w:sz w:val="24"/>
+                <w:szCs w:val="24"/>
+              </w:rPr>
+            </w:pPr>
+            <w:r>
+              <w:rPr>
+                <w:rFonts w:ascii="Times New Roman" w:hAnsi="Times New Roman" w:cs="Times New Roman"/>
+                <w:b/>
+                <w:sz w:val="24"/>
+                <w:szCs w:val="24"/>
+              </w:rPr>
+              <w:t>После завершения статус меняется на «рассылка завершена»</w:t>
+            </w:r>
+          </w:p>
+        </w:tc>
+      </w:tr>
+      <w:tr>
+        <w:tc>
+          <w:tcPr>
+            <w:tcW w:w="3397" w:type="dxa"/>
+          </w:tcPr>
+          <w:p>
+            <w:pPr>
+              <w:pStyle w:val="a3"/>
+              <w:tabs>
+                <w:tab w:val="left" w:pos="306"/>
+              </w:tabs>
+              <w:ind w:left="0"/>
+              <w:jc w:val="both"/>
+              <w:rPr>
+                <w:rFonts w:ascii="Times New Roman" w:hAnsi="Times New Roman" w:cs="Times New Roman"/>
+                <w:color w:val="000000"/>
+                <w:sz w:val="24"/>
+                <w:szCs w:val="24"/>
+                <w:shd w:val="clear" w:color="auto" w:fill="FFFFFF"/>
+              </w:rPr>
+            </w:pPr>
+            <w:r>
+              <w:rPr>
+                <w:rFonts w:ascii="Times New Roman" w:hAnsi="Times New Roman" w:cs="Times New Roman"/>
+                <w:color w:val="000000"/>
+                <w:sz w:val="24"/>
+                <w:szCs w:val="24"/>
+                <w:shd w:val="clear" w:color="auto" w:fill="FFFFFF"/>
+              </w:rPr>
+              <w:t>6</w:t>
+            </w:r>
+            <w:bookmarkStart w:id="0" w:name="_GoBack"/>
+            <w:bookmarkEnd w:id="0"/>
+            <w:r>
+              <w:rPr>
+                <w:rFonts w:ascii="Times New Roman" w:hAnsi="Times New Roman" w:cs="Times New Roman"/>
+                <w:color w:val="000000"/>
+                <w:sz w:val="24"/>
+                <w:szCs w:val="24"/>
+                <w:shd w:val="clear" w:color="auto" w:fill="FFFFFF"/>
+              </w:rPr>
+              <w:t>.1 Остановить рассылку</w:t>
+            </w:r>
+          </w:p>
+        </w:tc>
+        <w:tc>
+          <w:tcPr>
+            <w:tcW w:w="5948" w:type="dxa"/>
+          </w:tcPr>
+          <w:p>
+            <w:pPr>
+              <w:jc w:val="both"/>
+              <w:rPr>
+                <w:rFonts w:ascii="Times New Roman" w:hAnsi="Times New Roman" w:cs="Times New Roman"/>
+                <w:sz w:val="24"/>
+                <w:szCs w:val="24"/>
+              </w:rPr>
+            </w:pPr>
+            <w:r>
+              <w:rPr>
+                <w:rFonts w:ascii="Times New Roman" w:hAnsi="Times New Roman" w:cs="Times New Roman"/>
+                <w:sz w:val="24"/>
+                <w:szCs w:val="24"/>
+              </w:rPr>
+              <w:t>Наличие кнопки «остановить рассылку»</w:t>
+            </w:r>
+          </w:p>
+          <w:p>
+            <w:pPr>
+              <w:jc w:val="both"/>
+              <w:rPr>
+                <w:rFonts w:ascii="Times New Roman" w:hAnsi="Times New Roman" w:cs="Times New Roman"/>
+                <w:sz w:val="24"/>
+                <w:szCs w:val="24"/>
+              </w:rPr>
+            </w:pPr>
+            <w:r>
+              <w:rPr>
+                <w:rFonts w:ascii="Times New Roman" w:hAnsi="Times New Roman" w:cs="Times New Roman"/>
+                <w:b/>
+                <w:sz w:val="24"/>
+                <w:szCs w:val="24"/>
+              </w:rPr>
+              <w:t>Статус меняется на «приостановлена</w:t>
+            </w:r>
+            <w:r>
+              <w:rPr>
+                <w:rFonts w:ascii="Times New Roman" w:hAnsi="Times New Roman" w:cs="Times New Roman"/>
+                <w:sz w:val="24"/>
+                <w:szCs w:val="24"/>
+              </w:rPr>
+              <w:t>»</w:t>
+            </w:r>
+          </w:p>
+        </w:tc>
+      </w:tr>
+      <w:tr>
+        <w:tc>
+          <w:tcPr>
+            <w:tcW w:w="3397" w:type="dxa"/>
+          </w:tcPr>
+          <w:p>
+            <w:pPr>
+              <w:pStyle w:val="a3"/>
+              <w:numPr>
+                <w:ilvl w:val="0"/>
+                <w:numId w:val="2"/>
+              </w:numPr>
+              <w:tabs>
+                <w:tab w:val="left" w:pos="306"/>
+              </w:tabs>
+              <w:ind w:left="0" w:firstLine="0"/>
+              <w:jc w:val="both"/>
+              <w:rPr>
+                <w:rFonts w:ascii="Times New Roman" w:hAnsi="Times New Roman" w:cs="Times New Roman"/>
+                <w:sz w:val="24"/>
+                <w:szCs w:val="24"/>
+              </w:rPr>
+            </w:pPr>
+            <w:r>
+              <w:rPr>
+                <w:rFonts w:ascii="Times New Roman" w:hAnsi="Times New Roman" w:cs="Times New Roman"/>
+                <w:color w:val="000000"/>
+                <w:sz w:val="24"/>
+                <w:szCs w:val="24"/>
+                <w:shd w:val="clear" w:color="auto" w:fill="FFFFFF"/>
+              </w:rPr>
+              <w:t>формирование статистики</w:t>
+            </w:r>
+          </w:p>
+        </w:tc>
+        <w:tc>
+          <w:tcPr>
+            <w:tcW w:w="5948" w:type="dxa"/>
+          </w:tcPr>
+          <w:p>
+            <w:pPr>
+              <w:jc w:val="both"/>
+              <w:rPr>
+                <w:rFonts w:ascii="Times New Roman" w:hAnsi="Times New Roman" w:cs="Times New Roman"/>
                 <w:b/>
                 <w:color w:val="000000"/>
                 <w:sz w:val="24"/>
@@ -796,27 +861,7 @@
                 <w:szCs w:val="24"/>
                 <w:shd w:val="clear" w:color="auto" w:fill="FFFFFF"/>
               </w:rPr>
-              <w:t xml:space="preserve">формирование статистики </w:t>
-            </w:r>
-            <w:r>
-              <w:rPr>
-                <w:rFonts w:ascii="Times New Roman" w:hAnsi="Times New Roman" w:cs="Times New Roman"/>
-                <w:color w:val="000000"/>
-                <w:sz w:val="24"/>
-                <w:szCs w:val="24"/>
-                <w:shd w:val="clear" w:color="auto" w:fill="FFFFFF"/>
-              </w:rPr>
-              <w:t>сколько писем отправлено, доставлено, прочитано, совершенно целевое действие (ответили на письмо, перешли по ссылке, позвонили по отмеченному в сообщении номеру</w:t>
-            </w:r>
-            <w:r>
-              <w:rPr>
-                <w:rFonts w:ascii="Times New Roman" w:hAnsi="Times New Roman" w:cs="Times New Roman"/>
-                <w:color w:val="000000"/>
-                <w:sz w:val="24"/>
-                <w:szCs w:val="24"/>
-                <w:shd w:val="clear" w:color="auto" w:fill="FFFFFF"/>
-              </w:rPr>
-              <w:t xml:space="preserve"> и т.п.)</w:t>
+              <w:t>формирование статистики сколько писем отправлено, доставлено, прочитано, совершенно целевое действие (ответили на письмо, перешли по ссылке, позвонили по отмеченному в сообщении номеру и т.п.)</w:t>
             </w:r>
             <w:r>
               <w:rPr>

</xml_diff>